<commit_message>
WEJOOOOOOOOOW GROTE AANPASSING kaas
</commit_message>
<xml_diff>
--- a/Fletnix documentatie.docx
+++ b/Fletnix documentatie.docx
@@ -60,11 +60,20 @@
         <w:br/>
         <w:t>Onze grafische elementen zijn vrij simpel gehouden. Er is in totaal één speciaal effect ingevoegd. Als je met je muis beweegt over een film heen komt er een schaduw omheen. Dit hebben wij gedaan vanwege twee redenen. Het is duidelijk waar je naar kijkt en het ziet er mooi uit.</w:t>
       </w:r>
-    </w:p>
-    <w:p>
+      <w:r>
+        <w:br/>
+        <w:t>Onze typografie is niet gewijzigd. Het basislettertype is zeer duidelijk en altijd beschikbaar in elke browser.</w:t>
+      </w:r>
+      <w:r>
+        <w:t xml:space="preserve"> D</w:t>
+      </w:r>
       <w:bookmarkStart w:id="0" w:name="_GoBack"/>
       <w:bookmarkEnd w:id="0"/>
+      <w:r>
+        <w:t>it maakt het dus functioneel.</w:t>
+      </w:r>
     </w:p>
+    <w:p/>
     <w:sectPr>
       <w:footerReference w:type="default" r:id="rId6"/>
       <w:pgSz w:w="11906" w:h="16838"/>

</xml_diff>

<commit_message>
icon toegevoegd aan elke pagina, manmanman wat veel werk
</commit_message>
<xml_diff>
--- a/Fletnix documentatie.docx
+++ b/Fletnix documentatie.docx
@@ -31,12 +31,24 @@
       </w:r>
       <w:proofErr w:type="spellEnd"/>
       <w:r>
-        <w:t>” maken. Aan dit beroepsproduct zitten een aantal eisen vastgesteld. Er moet een doelgroep vastgesteld worden en gebaseerd op dit doelgroep zullen wij een website maken met HTML en CSS.</w:t>
+        <w:t>” maken. Aan dit beroepsproduct zitten een aantal eisen vastgesteld. Er moet een doelgroep vastgesteld worden en gebaseerd op d</w:t>
+      </w:r>
+      <w:r>
+        <w:t>eze</w:t>
+      </w:r>
+      <w:r>
+        <w:t xml:space="preserve"> doelgroep zullen wij een website maken met HTML en CSS.</w:t>
       </w:r>
     </w:p>
     <w:p>
       <w:r>
-        <w:t>Na lang brainstormen hebben wij onze doelgroep vastgesteld, namelijk onszelf! Onze site is gericht op studenten die simpel en goedkoop hun favoriete films willen streamen.</w:t>
+        <w:t>Na lang brainstormen hebben wij onze doelgroep vastgesteld, namelijk onszelf! Onze site is gericht op studenten</w:t>
+      </w:r>
+      <w:r>
+        <w:t xml:space="preserve"> met een leeftijd van 17 tot 25</w:t>
+      </w:r>
+      <w:r>
+        <w:t xml:space="preserve"> die simpel en goedkoop hun favoriete films willen streamen.</w:t>
       </w:r>
     </w:p>
     <w:p>
@@ -50,12 +62,14 @@
       <w:r>
         <w:br/>
       </w:r>
+      <w:bookmarkStart w:id="0" w:name="_GoBack"/>
       <w:r>
         <w:rPr>
           <w:b/>
         </w:rPr>
         <w:t>ACHTERGROND</w:t>
       </w:r>
+      <w:bookmarkEnd w:id="0"/>
       <w:r>
         <w:br/>
         <w:t>Onze grafische elementen zijn vrij simpel gehouden. Er is in totaal één speciaal effect ingevoegd. Als je met je muis beweegt over een film heen komt er een schaduw omheen. Dit hebben wij gedaan vanwege twee redenen. Het is duidelijk waar je naar kijkt en het ziet er mooi uit.</w:t>
@@ -65,12 +79,7 @@
         <w:t>Onze typografie is niet gewijzigd. Het basislettertype is zeer duidelijk en altijd beschikbaar in elke browser.</w:t>
       </w:r>
       <w:r>
-        <w:t xml:space="preserve"> D</w:t>
-      </w:r>
-      <w:bookmarkStart w:id="0" w:name="_GoBack"/>
-      <w:bookmarkEnd w:id="0"/>
-      <w:r>
-        <w:t>it maakt het dus functioneel.</w:t>
+        <w:t xml:space="preserve"> Dit maakt het dus functioneel.</w:t>
       </w:r>
     </w:p>
     <w:p/>
@@ -128,15 +137,7 @@
     </w:r>
     <w:r>
       <w:tab/>
-      <w:t xml:space="preserve">Sander </w:t>
-    </w:r>
-    <w:proofErr w:type="spellStart"/>
-    <w:r>
-      <w:t>Bussink</w:t>
-    </w:r>
-    <w:proofErr w:type="spellEnd"/>
-    <w:r>
-      <w:t xml:space="preserve"> &amp; Valérie de Bie</w:t>
+      <w:t>Sander Bussink &amp; Valérie de Bie</w:t>
     </w:r>
     <w:r>
       <w:tab/>

</xml_diff>